<commit_message>
Notes Updated, now with pics
</commit_message>
<xml_diff>
--- a/Notes.27.10.14/Notes.27.10.14.docx
+++ b/Notes.27.10.14/Notes.27.10.14.docx
@@ -1,250 +1,607 @@
 
 <file path=word/document.xml><?xml version="1.0" encoding="utf-8"?>
-<w:document xmlns:wpc="http://schemas.microsoft.com/office/word/2010/wordprocessingCanvas" xmlns:mo="http://schemas.microsoft.com/office/mac/office/2008/main" xmlns:mc="http://schemas.openxmlformats.org/markup-compatibility/2006" xmlns:mv="urn:schemas-microsoft-com:mac:vml" xmlns:o="urn:schemas-microsoft-com:office:office" xmlns:r="http://schemas.openxmlformats.org/officeDocument/2006/relationships" xmlns:m="http://schemas.openxmlformats.org/officeDocument/2006/math" xmlns:v="urn:schemas-microsoft-com:vml" xmlns:wp14="http://schemas.microsoft.com/office/word/2010/wordprocessingDrawing" xmlns:wp="http://schemas.openxmlformats.org/drawingml/2006/wordprocessingDrawing" xmlns:w10="urn:schemas-microsoft-com:office:word" xmlns:w="http://schemas.openxmlformats.org/wordprocessingml/2006/main" xmlns:w14="http://schemas.microsoft.com/office/word/2010/wordml" xmlns:wpg="http://schemas.microsoft.com/office/word/2010/wordprocessingGroup" xmlns:wpi="http://schemas.microsoft.com/office/word/2010/wordprocessingInk" xmlns:wne="http://schemas.microsoft.com/office/word/2006/wordml" xmlns:wps="http://schemas.microsoft.com/office/word/2010/wordprocessingShape" mc:Ignorable="w14 wp14">
+<w:document xmlns:wpc="http://schemas.microsoft.com/office/word/2010/wordprocessingCanvas" xmlns:mc="http://schemas.openxmlformats.org/markup-compatibility/2006" xmlns:o="urn:schemas-microsoft-com:office:office" xmlns:r="http://schemas.openxmlformats.org/officeDocument/2006/relationships" xmlns:m="http://schemas.openxmlformats.org/officeDocument/2006/math" xmlns:v="urn:schemas-microsoft-com:vml" xmlns:wp14="http://schemas.microsoft.com/office/word/2010/wordprocessingDrawing" xmlns:wp="http://schemas.openxmlformats.org/drawingml/2006/wordprocessingDrawing" xmlns:w10="urn:schemas-microsoft-com:office:word" xmlns:w="http://schemas.openxmlformats.org/wordprocessingml/2006/main" xmlns:w14="http://schemas.microsoft.com/office/word/2010/wordml" xmlns:wpg="http://schemas.microsoft.com/office/word/2010/wordprocessingGroup" xmlns:wpi="http://schemas.microsoft.com/office/word/2010/wordprocessingInk" xmlns:wne="http://schemas.microsoft.com/office/word/2006/wordml" xmlns:wps="http://schemas.microsoft.com/office/word/2010/wordprocessingShape" mc:Ignorable="w14 wp14">
   <w:body>
     <w:p>
-      <w:pPr>
-        <w:pStyle w:val="ListParagraph"/>
-        <w:numPr>
-          <w:ilvl w:val="0"/>
-          <w:numId w:val="1"/>
-        </w:numPr>
-      </w:pPr>
-      <w:r>
-        <w:t>Discussed new method for tagging ingredients in a meal</w:t>
-      </w:r>
-    </w:p>
-    <w:p>
-      <w:pPr>
-        <w:pStyle w:val="ListParagraph"/>
-        <w:numPr>
-          <w:ilvl w:val="0"/>
-          <w:numId w:val="1"/>
-        </w:numPr>
-      </w:pPr>
-      <w:r>
-        <w:t>Walked Leanne through updated prototype</w:t>
-      </w:r>
-    </w:p>
-    <w:p>
-      <w:pPr>
-        <w:pStyle w:val="ListParagraph"/>
-        <w:numPr>
-          <w:ilvl w:val="0"/>
-          <w:numId w:val="1"/>
-        </w:numPr>
-      </w:pPr>
-      <w:r>
-        <w:t>Discussed how application database will be updated and pushed to users’ devices</w:t>
-      </w:r>
-    </w:p>
-    <w:p>
-      <w:pPr>
-        <w:pStyle w:val="ListParagraph"/>
-        <w:numPr>
-          <w:ilvl w:val="0"/>
-          <w:numId w:val="1"/>
-        </w:numPr>
-      </w:pPr>
-      <w:r>
-        <w:t>Discussed the format that data is saved in</w:t>
-      </w:r>
-    </w:p>
-    <w:p>
-      <w:pPr>
-        <w:pStyle w:val="ListParagraph"/>
-        <w:numPr>
-          <w:ilvl w:val="0"/>
-          <w:numId w:val="1"/>
-        </w:numPr>
-      </w:pPr>
-      <w:r>
-        <w:t>Discussed the ability to constantly update data</w:t>
-      </w:r>
-    </w:p>
-    <w:p>
-      <w:pPr>
-        <w:pStyle w:val="ListParagraph"/>
-        <w:numPr>
-          <w:ilvl w:val="0"/>
-          <w:numId w:val="1"/>
-        </w:numPr>
-      </w:pPr>
-      <w:r>
-        <w:t xml:space="preserve">Showed Leanne the newly added search function for adding and removing ingredients </w:t>
-      </w:r>
-    </w:p>
-    <w:p>
-      <w:pPr>
-        <w:pStyle w:val="ListParagraph"/>
-        <w:numPr>
-          <w:ilvl w:val="0"/>
-          <w:numId w:val="1"/>
-        </w:numPr>
-      </w:pPr>
-      <w:r>
-        <w:t>Discussed application Icon, Leanne recommended a camera on a plate instead of the company’s logo that is currently in place</w:t>
-      </w:r>
-    </w:p>
-    <w:p>
-      <w:pPr>
-        <w:pStyle w:val="ListParagraph"/>
-        <w:numPr>
-          <w:ilvl w:val="0"/>
-          <w:numId w:val="1"/>
-        </w:numPr>
-      </w:pPr>
-      <w:r>
-        <w:t>Discussed home screen design of application, types of photos or images to be used</w:t>
-      </w:r>
-    </w:p>
-    <w:p>
-      <w:pPr>
-        <w:pStyle w:val="ListParagraph"/>
-        <w:numPr>
-          <w:ilvl w:val="0"/>
-          <w:numId w:val="1"/>
-        </w:numPr>
-      </w:pPr>
-      <w:r>
-        <w:t>Walked through each page and discussed the aesthetics</w:t>
-      </w:r>
-    </w:p>
-    <w:p>
-      <w:pPr>
-        <w:pStyle w:val="ListParagraph"/>
-        <w:numPr>
-          <w:ilvl w:val="0"/>
-          <w:numId w:val="1"/>
-        </w:numPr>
-      </w:pPr>
-      <w:r>
-        <w:t>Discussed how final ORAC rating is displayed, whether rating should</w:t>
-      </w:r>
-      <w:r>
-        <w:t xml:space="preserve"> </w:t>
-      </w:r>
-      <w:r>
-        <w:t>be percentage or ORAC score</w:t>
-      </w:r>
-    </w:p>
-    <w:p>
-      <w:pPr>
-        <w:pStyle w:val="ListParagraph"/>
-        <w:numPr>
-          <w:ilvl w:val="0"/>
-          <w:numId w:val="1"/>
-        </w:numPr>
-      </w:pPr>
-      <w:r>
-        <w:t>Added functionality to review a captured meal and how each ingredient contributes to the final score</w:t>
-      </w:r>
-    </w:p>
-    <w:p>
-      <w:pPr>
-        <w:pStyle w:val="ListParagraph"/>
-        <w:numPr>
-          <w:ilvl w:val="0"/>
-          <w:numId w:val="1"/>
-        </w:numPr>
-      </w:pPr>
-      <w:r>
-        <w:t>Final App name: Rate My Plate</w:t>
-      </w:r>
-    </w:p>
-    <w:p>
-      <w:pPr>
-        <w:pStyle w:val="ListParagraph"/>
-        <w:numPr>
-          <w:ilvl w:val="0"/>
-          <w:numId w:val="1"/>
-        </w:numPr>
-      </w:pPr>
-      <w:r>
-        <w:t>Black</w:t>
-      </w:r>
-      <w:proofErr w:type="gramStart"/>
-      <w:r>
-        <w:t>:#</w:t>
-      </w:r>
-      <w:proofErr w:type="gramEnd"/>
-      <w:r>
-        <w:t>000000</w:t>
-      </w:r>
-    </w:p>
-    <w:p>
-      <w:pPr>
-        <w:pStyle w:val="ListParagraph"/>
-        <w:numPr>
-          <w:ilvl w:val="0"/>
-          <w:numId w:val="1"/>
-        </w:numPr>
-      </w:pPr>
-      <w:r>
-        <w:t>Blue</w:t>
-      </w:r>
-      <w:proofErr w:type="gramStart"/>
-      <w:r>
-        <w:t>:#</w:t>
-      </w:r>
-      <w:proofErr w:type="gramEnd"/>
-      <w:r>
-        <w:t>263248</w:t>
-      </w:r>
-    </w:p>
-    <w:p>
-      <w:pPr>
-        <w:pStyle w:val="ListParagraph"/>
-        <w:numPr>
-          <w:ilvl w:val="0"/>
-          <w:numId w:val="1"/>
-        </w:numPr>
-      </w:pPr>
-      <w:r>
-        <w:t>Grey</w:t>
-      </w:r>
-      <w:proofErr w:type="gramStart"/>
-      <w:r>
-        <w:t>:#</w:t>
-      </w:r>
-      <w:proofErr w:type="gramEnd"/>
-      <w:r>
-        <w:t>7E8AA2</w:t>
-      </w:r>
-    </w:p>
-    <w:p>
-      <w:pPr>
-        <w:pStyle w:val="ListParagraph"/>
-        <w:numPr>
-          <w:ilvl w:val="0"/>
-          <w:numId w:val="1"/>
-        </w:numPr>
-      </w:pPr>
-      <w:r>
-        <w:t>White</w:t>
-      </w:r>
-      <w:proofErr w:type="gramStart"/>
-      <w:r>
-        <w:t>:#</w:t>
-      </w:r>
-      <w:proofErr w:type="gramEnd"/>
-      <w:r>
-        <w:t>FFFFFF</w:t>
-      </w:r>
-    </w:p>
-    <w:p>
-      <w:pPr>
-        <w:pStyle w:val="ListParagraph"/>
-        <w:numPr>
-          <w:ilvl w:val="0"/>
-          <w:numId w:val="1"/>
-        </w:numPr>
-      </w:pPr>
-      <w:r>
-        <w:t>Orange:#FF9800</w:t>
-      </w:r>
+      <w:r>
+        <w:t>Meeting with Client (Leanne) to demonstrate prototype and discuss progress 27/10/14</w:t>
+      </w:r>
+    </w:p>
+    <w:p>
+      <w:pPr>
+        <w:pStyle w:val="ListParagraph"/>
+      </w:pPr>
       <w:bookmarkStart w:id="0" w:name="_GoBack"/>
       <w:bookmarkEnd w:id="0"/>
+    </w:p>
+    <w:p>
+      <w:pPr>
+        <w:pStyle w:val="ListParagraph"/>
+        <w:numPr>
+          <w:ilvl w:val="0"/>
+          <w:numId w:val="1"/>
+        </w:numPr>
+      </w:pPr>
+      <w:r>
+        <w:t>Discussed new method for tagging ingredients in a meal</w:t>
+      </w:r>
+    </w:p>
+    <w:p>
+      <w:pPr>
+        <w:pStyle w:val="ListParagraph"/>
+        <w:numPr>
+          <w:ilvl w:val="0"/>
+          <w:numId w:val="1"/>
+        </w:numPr>
+      </w:pPr>
+      <w:r>
+        <w:t>Walked Leanne through updated prototype</w:t>
+      </w:r>
+    </w:p>
+    <w:p>
+      <w:pPr>
+        <w:pStyle w:val="ListParagraph"/>
+        <w:numPr>
+          <w:ilvl w:val="0"/>
+          <w:numId w:val="1"/>
+        </w:numPr>
+      </w:pPr>
+      <w:r>
+        <w:t>Discussed how application database will be updated and pushed to users’ devices</w:t>
+      </w:r>
+    </w:p>
+    <w:p>
+      <w:pPr>
+        <w:pStyle w:val="ListParagraph"/>
+        <w:numPr>
+          <w:ilvl w:val="0"/>
+          <w:numId w:val="1"/>
+        </w:numPr>
+      </w:pPr>
+      <w:r>
+        <w:t>Discussed the format that data is saved in</w:t>
+      </w:r>
+    </w:p>
+    <w:p>
+      <w:pPr>
+        <w:pStyle w:val="ListParagraph"/>
+        <w:numPr>
+          <w:ilvl w:val="0"/>
+          <w:numId w:val="1"/>
+        </w:numPr>
+      </w:pPr>
+      <w:r>
+        <w:t>Discussed the ability to constantly update data</w:t>
+      </w:r>
+    </w:p>
+    <w:p>
+      <w:pPr>
+        <w:pStyle w:val="ListParagraph"/>
+        <w:numPr>
+          <w:ilvl w:val="0"/>
+          <w:numId w:val="1"/>
+        </w:numPr>
+      </w:pPr>
+      <w:r>
+        <w:t xml:space="preserve">Showed Leanne the newly added search function for adding and removing ingredients </w:t>
+      </w:r>
+    </w:p>
+    <w:p>
+      <w:pPr>
+        <w:pStyle w:val="ListParagraph"/>
+        <w:numPr>
+          <w:ilvl w:val="0"/>
+          <w:numId w:val="1"/>
+        </w:numPr>
+      </w:pPr>
+      <w:r>
+        <w:t>Discussed application Icon, Leanne recommended a camera on a plate instead of the company’s logo that is currently in place</w:t>
+      </w:r>
+    </w:p>
+    <w:p>
+      <w:pPr>
+        <w:pStyle w:val="ListParagraph"/>
+        <w:numPr>
+          <w:ilvl w:val="0"/>
+          <w:numId w:val="1"/>
+        </w:numPr>
+      </w:pPr>
+      <w:r>
+        <w:t>Discussed home screen design of application, types of photos or images to be used</w:t>
+      </w:r>
+    </w:p>
+    <w:p>
+      <w:pPr>
+        <w:pStyle w:val="ListParagraph"/>
+        <w:numPr>
+          <w:ilvl w:val="0"/>
+          <w:numId w:val="1"/>
+        </w:numPr>
+      </w:pPr>
+      <w:r>
+        <w:t>Walked through each page and discussed the aesthetics</w:t>
+      </w:r>
+    </w:p>
+    <w:p>
+      <w:pPr>
+        <w:pStyle w:val="ListParagraph"/>
+        <w:numPr>
+          <w:ilvl w:val="0"/>
+          <w:numId w:val="1"/>
+        </w:numPr>
+      </w:pPr>
+      <w:r>
+        <w:t>Discussed how final ORAC rating is displayed, whether rating should</w:t>
+      </w:r>
+      <w:r>
+        <w:t xml:space="preserve"> </w:t>
+      </w:r>
+      <w:r>
+        <w:t>be percentage or ORAC score</w:t>
+      </w:r>
+    </w:p>
+    <w:p>
+      <w:pPr>
+        <w:pStyle w:val="ListParagraph"/>
+        <w:numPr>
+          <w:ilvl w:val="0"/>
+          <w:numId w:val="1"/>
+        </w:numPr>
+      </w:pPr>
+      <w:r>
+        <w:t>Added functionality to review a captured meal and how each ingredient contributes to the final score</w:t>
+      </w:r>
+    </w:p>
+    <w:p>
+      <w:pPr>
+        <w:pStyle w:val="ListParagraph"/>
+        <w:numPr>
+          <w:ilvl w:val="0"/>
+          <w:numId w:val="1"/>
+        </w:numPr>
+      </w:pPr>
+      <w:r>
+        <w:t>Final App name: Rate My Plate</w:t>
+      </w:r>
+    </w:p>
+    <w:p>
+      <w:pPr>
+        <w:pStyle w:val="ListParagraph"/>
+        <w:numPr>
+          <w:ilvl w:val="0"/>
+          <w:numId w:val="1"/>
+        </w:numPr>
+      </w:pPr>
+      <w:r>
+        <w:t>Black:#000000</w:t>
+      </w:r>
+    </w:p>
+    <w:p>
+      <w:pPr>
+        <w:pStyle w:val="ListParagraph"/>
+        <w:numPr>
+          <w:ilvl w:val="0"/>
+          <w:numId w:val="1"/>
+        </w:numPr>
+      </w:pPr>
+      <w:r>
+        <w:t>Blue:#263248</w:t>
+      </w:r>
+    </w:p>
+    <w:p>
+      <w:pPr>
+        <w:pStyle w:val="ListParagraph"/>
+        <w:numPr>
+          <w:ilvl w:val="0"/>
+          <w:numId w:val="1"/>
+        </w:numPr>
+      </w:pPr>
+      <w:r>
+        <w:t>Grey:#7E8AA2</w:t>
+      </w:r>
+    </w:p>
+    <w:p>
+      <w:pPr>
+        <w:pStyle w:val="ListParagraph"/>
+        <w:numPr>
+          <w:ilvl w:val="0"/>
+          <w:numId w:val="1"/>
+        </w:numPr>
+      </w:pPr>
+      <w:r>
+        <w:t>White:#FFFFFF</w:t>
+      </w:r>
+    </w:p>
+    <w:p>
+      <w:pPr>
+        <w:pStyle w:val="ListParagraph"/>
+        <w:numPr>
+          <w:ilvl w:val="0"/>
+          <w:numId w:val="1"/>
+        </w:numPr>
+      </w:pPr>
+      <w:r>
+        <w:t>Orange:#FF9800</w:t>
+      </w:r>
+    </w:p>
+    <w:p>
+      <w:r>
+        <w:rPr>
+          <w:noProof/>
+          <w:lang w:val="en-AU" w:eastAsia="en-AU"/>
+        </w:rPr>
+        <w:drawing>
+          <wp:inline distT="0" distB="0" distL="0" distR="0" wp14:anchorId="4527CAB4" wp14:editId="437A544A">
+            <wp:extent cx="2931238" cy="1638300"/>
+            <wp:effectExtent l="0" t="0" r="2540" b="0"/>
+            <wp:docPr id="1" name="Picture 1" descr="C:\Users\NICK's\Documents\Cadence Health\Resources\Notes.27.10.14\Screen Shot 2014-10-27 at 6.50.44 pm.png"/>
+            <wp:cNvGraphicFramePr>
+              <a:graphicFrameLocks xmlns:a="http://schemas.openxmlformats.org/drawingml/2006/main" noChangeAspect="1"/>
+            </wp:cNvGraphicFramePr>
+            <a:graphic xmlns:a="http://schemas.openxmlformats.org/drawingml/2006/main">
+              <a:graphicData uri="http://schemas.openxmlformats.org/drawingml/2006/picture">
+                <pic:pic xmlns:pic="http://schemas.openxmlformats.org/drawingml/2006/picture">
+                  <pic:nvPicPr>
+                    <pic:cNvPr id="0" name="Picture 1" descr="C:\Users\NICK's\Documents\Cadence Health\Resources\Notes.27.10.14\Screen Shot 2014-10-27 at 6.50.44 pm.png"/>
+                    <pic:cNvPicPr>
+                      <a:picLocks noChangeAspect="1" noChangeArrowheads="1"/>
+                    </pic:cNvPicPr>
+                  </pic:nvPicPr>
+                  <pic:blipFill>
+                    <a:blip r:embed="rId6">
+                      <a:extLst>
+                        <a:ext uri="{28A0092B-C50C-407E-A947-70E740481C1C}">
+                          <a14:useLocalDpi xmlns:a14="http://schemas.microsoft.com/office/drawing/2010/main" val="0"/>
+                        </a:ext>
+                      </a:extLst>
+                    </a:blip>
+                    <a:srcRect/>
+                    <a:stretch>
+                      <a:fillRect/>
+                    </a:stretch>
+                  </pic:blipFill>
+                  <pic:spPr bwMode="auto">
+                    <a:xfrm>
+                      <a:off x="0" y="0"/>
+                      <a:ext cx="2933741" cy="1639699"/>
+                    </a:xfrm>
+                    <a:prstGeom prst="rect">
+                      <a:avLst/>
+                    </a:prstGeom>
+                    <a:noFill/>
+                    <a:ln>
+                      <a:noFill/>
+                    </a:ln>
+                  </pic:spPr>
+                </pic:pic>
+              </a:graphicData>
+            </a:graphic>
+          </wp:inline>
+        </w:drawing>
+      </w:r>
+    </w:p>
+    <w:p/>
+    <w:p/>
+    <w:p/>
+    <w:p/>
+    <w:p/>
+    <w:p/>
+    <w:p/>
+    <w:p/>
+    <w:p/>
+    <w:p/>
+    <w:p/>
+    <w:p/>
+    <w:p/>
+    <w:p/>
+    <w:p/>
+    <w:p/>
+    <w:p>
+      <w:r>
+        <w:t>Pictures from the meeting</w:t>
+      </w:r>
+    </w:p>
+    <w:p/>
+    <w:p>
+      <w:r>
+        <w:rPr>
+          <w:noProof/>
+          <w:lang w:val="en-AU" w:eastAsia="en-AU"/>
+        </w:rPr>
+        <w:drawing>
+          <wp:inline distT="0" distB="0" distL="0" distR="0" wp14:anchorId="393458BD" wp14:editId="5DCD0552">
+            <wp:extent cx="3452319" cy="2590800"/>
+            <wp:effectExtent l="0" t="0" r="0" b="0"/>
+            <wp:docPr id="2" name="Picture 2" descr="C:\Users\NICK's\Desktop\cadence\10524910_877345668950381_2016947159_n.jpg"/>
+            <wp:cNvGraphicFramePr>
+              <a:graphicFrameLocks xmlns:a="http://schemas.openxmlformats.org/drawingml/2006/main" noChangeAspect="1"/>
+            </wp:cNvGraphicFramePr>
+            <a:graphic xmlns:a="http://schemas.openxmlformats.org/drawingml/2006/main">
+              <a:graphicData uri="http://schemas.openxmlformats.org/drawingml/2006/picture">
+                <pic:pic xmlns:pic="http://schemas.openxmlformats.org/drawingml/2006/picture">
+                  <pic:nvPicPr>
+                    <pic:cNvPr id="0" name="Picture 2" descr="C:\Users\NICK's\Desktop\cadence\10524910_877345668950381_2016947159_n.jpg"/>
+                    <pic:cNvPicPr>
+                      <a:picLocks noChangeAspect="1" noChangeArrowheads="1"/>
+                    </pic:cNvPicPr>
+                  </pic:nvPicPr>
+                  <pic:blipFill>
+                    <a:blip r:embed="rId7">
+                      <a:extLst>
+                        <a:ext uri="{28A0092B-C50C-407E-A947-70E740481C1C}">
+                          <a14:useLocalDpi xmlns:a14="http://schemas.microsoft.com/office/drawing/2010/main" val="0"/>
+                        </a:ext>
+                      </a:extLst>
+                    </a:blip>
+                    <a:srcRect/>
+                    <a:stretch>
+                      <a:fillRect/>
+                    </a:stretch>
+                  </pic:blipFill>
+                  <pic:spPr bwMode="auto">
+                    <a:xfrm>
+                      <a:off x="0" y="0"/>
+                      <a:ext cx="3452319" cy="2590800"/>
+                    </a:xfrm>
+                    <a:prstGeom prst="rect">
+                      <a:avLst/>
+                    </a:prstGeom>
+                    <a:noFill/>
+                    <a:ln>
+                      <a:noFill/>
+                    </a:ln>
+                  </pic:spPr>
+                </pic:pic>
+              </a:graphicData>
+            </a:graphic>
+          </wp:inline>
+        </w:drawing>
+      </w:r>
+    </w:p>
+    <w:p>
+      <w:r>
+        <w:rPr>
+          <w:noProof/>
+          <w:lang w:val="en-AU" w:eastAsia="en-AU"/>
+        </w:rPr>
+        <w:drawing>
+          <wp:inline distT="0" distB="0" distL="0" distR="0" wp14:anchorId="38EE7D42" wp14:editId="3AE2D538">
+            <wp:extent cx="3477704" cy="2609850"/>
+            <wp:effectExtent l="0" t="0" r="8890" b="0"/>
+            <wp:docPr id="3" name="Picture 3" descr="C:\Users\NICK's\Desktop\cadence\10581372_877345675617047_1792064018_n.jpg"/>
+            <wp:cNvGraphicFramePr>
+              <a:graphicFrameLocks xmlns:a="http://schemas.openxmlformats.org/drawingml/2006/main" noChangeAspect="1"/>
+            </wp:cNvGraphicFramePr>
+            <a:graphic xmlns:a="http://schemas.openxmlformats.org/drawingml/2006/main">
+              <a:graphicData uri="http://schemas.openxmlformats.org/drawingml/2006/picture">
+                <pic:pic xmlns:pic="http://schemas.openxmlformats.org/drawingml/2006/picture">
+                  <pic:nvPicPr>
+                    <pic:cNvPr id="0" name="Picture 3" descr="C:\Users\NICK's\Desktop\cadence\10581372_877345675617047_1792064018_n.jpg"/>
+                    <pic:cNvPicPr>
+                      <a:picLocks noChangeAspect="1" noChangeArrowheads="1"/>
+                    </pic:cNvPicPr>
+                  </pic:nvPicPr>
+                  <pic:blipFill>
+                    <a:blip r:embed="rId8">
+                      <a:extLst>
+                        <a:ext uri="{28A0092B-C50C-407E-A947-70E740481C1C}">
+                          <a14:useLocalDpi xmlns:a14="http://schemas.microsoft.com/office/drawing/2010/main" val="0"/>
+                        </a:ext>
+                      </a:extLst>
+                    </a:blip>
+                    <a:srcRect/>
+                    <a:stretch>
+                      <a:fillRect/>
+                    </a:stretch>
+                  </pic:blipFill>
+                  <pic:spPr bwMode="auto">
+                    <a:xfrm>
+                      <a:off x="0" y="0"/>
+                      <a:ext cx="3477704" cy="2609850"/>
+                    </a:xfrm>
+                    <a:prstGeom prst="rect">
+                      <a:avLst/>
+                    </a:prstGeom>
+                    <a:noFill/>
+                    <a:ln>
+                      <a:noFill/>
+                    </a:ln>
+                  </pic:spPr>
+                </pic:pic>
+              </a:graphicData>
+            </a:graphic>
+          </wp:inline>
+        </w:drawing>
+      </w:r>
+    </w:p>
+    <w:p>
+      <w:r>
+        <w:t>Testing the camera app works within main application</w:t>
+      </w:r>
+    </w:p>
+    <w:p/>
+    <w:p/>
+    <w:p>
+      <w:r>
+        <w:rPr>
+          <w:noProof/>
+          <w:lang w:val="en-AU" w:eastAsia="en-AU"/>
+        </w:rPr>
+        <w:lastRenderedPageBreak/>
+        <w:drawing>
+          <wp:inline distT="0" distB="0" distL="0" distR="0" wp14:anchorId="4390443D" wp14:editId="255E0802">
+            <wp:extent cx="3058856" cy="2295525"/>
+            <wp:effectExtent l="0" t="0" r="8255" b="0"/>
+            <wp:docPr id="6" name="Picture 6" descr="C:\Users\NICK's\Desktop\cadence\10749395_877345652283716_2054609251_n.jpg"/>
+            <wp:cNvGraphicFramePr>
+              <a:graphicFrameLocks xmlns:a="http://schemas.openxmlformats.org/drawingml/2006/main" noChangeAspect="1"/>
+            </wp:cNvGraphicFramePr>
+            <a:graphic xmlns:a="http://schemas.openxmlformats.org/drawingml/2006/main">
+              <a:graphicData uri="http://schemas.openxmlformats.org/drawingml/2006/picture">
+                <pic:pic xmlns:pic="http://schemas.openxmlformats.org/drawingml/2006/picture">
+                  <pic:nvPicPr>
+                    <pic:cNvPr id="0" name="Picture 6" descr="C:\Users\NICK's\Desktop\cadence\10749395_877345652283716_2054609251_n.jpg"/>
+                    <pic:cNvPicPr>
+                      <a:picLocks noChangeAspect="1" noChangeArrowheads="1"/>
+                    </pic:cNvPicPr>
+                  </pic:nvPicPr>
+                  <pic:blipFill>
+                    <a:blip r:embed="rId9">
+                      <a:extLst>
+                        <a:ext uri="{28A0092B-C50C-407E-A947-70E740481C1C}">
+                          <a14:useLocalDpi xmlns:a14="http://schemas.microsoft.com/office/drawing/2010/main" val="0"/>
+                        </a:ext>
+                      </a:extLst>
+                    </a:blip>
+                    <a:srcRect/>
+                    <a:stretch>
+                      <a:fillRect/>
+                    </a:stretch>
+                  </pic:blipFill>
+                  <pic:spPr bwMode="auto">
+                    <a:xfrm>
+                      <a:off x="0" y="0"/>
+                      <a:ext cx="3058856" cy="2295525"/>
+                    </a:xfrm>
+                    <a:prstGeom prst="rect">
+                      <a:avLst/>
+                    </a:prstGeom>
+                    <a:noFill/>
+                    <a:ln>
+                      <a:noFill/>
+                    </a:ln>
+                  </pic:spPr>
+                </pic:pic>
+              </a:graphicData>
+            </a:graphic>
+          </wp:inline>
+        </w:drawing>
+      </w:r>
+    </w:p>
+    <w:p/>
+    <w:p/>
+    <w:p>
+      <w:r>
+        <w:t>Working out a picture we need for the application button, Leanne’s sons playing on the laptop in the background.</w:t>
+      </w:r>
+    </w:p>
+    <w:p>
+      <w:r>
+        <w:rPr>
+          <w:noProof/>
+          <w:lang w:val="en-AU" w:eastAsia="en-AU"/>
+        </w:rPr>
+        <w:drawing>
+          <wp:inline distT="0" distB="0" distL="0" distR="0" wp14:anchorId="65BAC27E" wp14:editId="3EEED941">
+            <wp:extent cx="3194700" cy="4257675"/>
+            <wp:effectExtent l="0" t="0" r="5715" b="0"/>
+            <wp:docPr id="7" name="Picture 7" descr="C:\Users\NICK's\Desktop\cadence\10751624_877345612283720_135523817_n.jpg"/>
+            <wp:cNvGraphicFramePr>
+              <a:graphicFrameLocks xmlns:a="http://schemas.openxmlformats.org/drawingml/2006/main" noChangeAspect="1"/>
+            </wp:cNvGraphicFramePr>
+            <a:graphic xmlns:a="http://schemas.openxmlformats.org/drawingml/2006/main">
+              <a:graphicData uri="http://schemas.openxmlformats.org/drawingml/2006/picture">
+                <pic:pic xmlns:pic="http://schemas.openxmlformats.org/drawingml/2006/picture">
+                  <pic:nvPicPr>
+                    <pic:cNvPr id="0" name="Picture 7" descr="C:\Users\NICK's\Desktop\cadence\10751624_877345612283720_135523817_n.jpg"/>
+                    <pic:cNvPicPr>
+                      <a:picLocks noChangeAspect="1" noChangeArrowheads="1"/>
+                    </pic:cNvPicPr>
+                  </pic:nvPicPr>
+                  <pic:blipFill>
+                    <a:blip r:embed="rId10">
+                      <a:extLst>
+                        <a:ext uri="{28A0092B-C50C-407E-A947-70E740481C1C}">
+                          <a14:useLocalDpi xmlns:a14="http://schemas.microsoft.com/office/drawing/2010/main" val="0"/>
+                        </a:ext>
+                      </a:extLst>
+                    </a:blip>
+                    <a:srcRect/>
+                    <a:stretch>
+                      <a:fillRect/>
+                    </a:stretch>
+                  </pic:blipFill>
+                  <pic:spPr bwMode="auto">
+                    <a:xfrm>
+                      <a:off x="0" y="0"/>
+                      <a:ext cx="3194700" cy="4257675"/>
+                    </a:xfrm>
+                    <a:prstGeom prst="rect">
+                      <a:avLst/>
+                    </a:prstGeom>
+                    <a:noFill/>
+                    <a:ln>
+                      <a:noFill/>
+                    </a:ln>
+                  </pic:spPr>
+                </pic:pic>
+              </a:graphicData>
+            </a:graphic>
+          </wp:inline>
+        </w:drawing>
+      </w:r>
+    </w:p>
+    <w:p>
+      <w:r>
+        <w:t>Ingredient tagging page, bit buggy but almost %100 functional</w:t>
+      </w:r>
+    </w:p>
+    <w:p>
+      <w:r>
+        <w:rPr>
+          <w:noProof/>
+          <w:lang w:val="en-AU" w:eastAsia="en-AU"/>
+        </w:rPr>
+        <w:lastRenderedPageBreak/>
+        <w:drawing>
+          <wp:inline distT="0" distB="0" distL="0" distR="0" wp14:anchorId="6070EDB1" wp14:editId="01FC2D04">
+            <wp:extent cx="2940624" cy="3919222"/>
+            <wp:effectExtent l="0" t="0" r="0" b="5080"/>
+            <wp:docPr id="5" name="Picture 5" descr="C:\Users\NICK's\Desktop\cadence\10748667_877345635617051_1683742539_n.jpg"/>
+            <wp:cNvGraphicFramePr>
+              <a:graphicFrameLocks xmlns:a="http://schemas.openxmlformats.org/drawingml/2006/main" noChangeAspect="1"/>
+            </wp:cNvGraphicFramePr>
+            <a:graphic xmlns:a="http://schemas.openxmlformats.org/drawingml/2006/main">
+              <a:graphicData uri="http://schemas.openxmlformats.org/drawingml/2006/picture">
+                <pic:pic xmlns:pic="http://schemas.openxmlformats.org/drawingml/2006/picture">
+                  <pic:nvPicPr>
+                    <pic:cNvPr id="0" name="Picture 5" descr="C:\Users\NICK's\Desktop\cadence\10748667_877345635617051_1683742539_n.jpg"/>
+                    <pic:cNvPicPr>
+                      <a:picLocks noChangeAspect="1" noChangeArrowheads="1"/>
+                    </pic:cNvPicPr>
+                  </pic:nvPicPr>
+                  <pic:blipFill>
+                    <a:blip r:embed="rId11">
+                      <a:extLst>
+                        <a:ext uri="{28A0092B-C50C-407E-A947-70E740481C1C}">
+                          <a14:useLocalDpi xmlns:a14="http://schemas.microsoft.com/office/drawing/2010/main" val="0"/>
+                        </a:ext>
+                      </a:extLst>
+                    </a:blip>
+                    <a:srcRect/>
+                    <a:stretch>
+                      <a:fillRect/>
+                    </a:stretch>
+                  </pic:blipFill>
+                  <pic:spPr bwMode="auto">
+                    <a:xfrm>
+                      <a:off x="0" y="0"/>
+                      <a:ext cx="2943847" cy="3923517"/>
+                    </a:xfrm>
+                    <a:prstGeom prst="rect">
+                      <a:avLst/>
+                    </a:prstGeom>
+                    <a:noFill/>
+                    <a:ln>
+                      <a:noFill/>
+                    </a:ln>
+                  </pic:spPr>
+                </pic:pic>
+              </a:graphicData>
+            </a:graphic>
+          </wp:inline>
+        </w:drawing>
+      </w:r>
     </w:p>
     <w:sectPr>
       <w:pgSz w:w="11900" w:h="16840"/>
@@ -257,7 +614,7 @@
 </file>
 
 <file path=word/numbering.xml><?xml version="1.0" encoding="utf-8"?>
-<w:numbering xmlns:wpc="http://schemas.microsoft.com/office/word/2010/wordprocessingCanvas" xmlns:mo="http://schemas.microsoft.com/office/mac/office/2008/main" xmlns:mc="http://schemas.openxmlformats.org/markup-compatibility/2006" xmlns:mv="urn:schemas-microsoft-com:mac:vml" xmlns:o="urn:schemas-microsoft-com:office:office" xmlns:r="http://schemas.openxmlformats.org/officeDocument/2006/relationships" xmlns:m="http://schemas.openxmlformats.org/officeDocument/2006/math" xmlns:v="urn:schemas-microsoft-com:vml" xmlns:wp14="http://schemas.microsoft.com/office/word/2010/wordprocessingDrawing" xmlns:wp="http://schemas.openxmlformats.org/drawingml/2006/wordprocessingDrawing" xmlns:w10="urn:schemas-microsoft-com:office:word" xmlns:w="http://schemas.openxmlformats.org/wordprocessingml/2006/main" xmlns:w14="http://schemas.microsoft.com/office/word/2010/wordml" xmlns:wpg="http://schemas.microsoft.com/office/word/2010/wordprocessingGroup" xmlns:wpi="http://schemas.microsoft.com/office/word/2010/wordprocessingInk" xmlns:wne="http://schemas.microsoft.com/office/word/2006/wordml" xmlns:wps="http://schemas.microsoft.com/office/word/2010/wordprocessingShape" mc:Ignorable="w14 wp14">
+<w:numbering xmlns:wpc="http://schemas.microsoft.com/office/word/2010/wordprocessingCanvas" xmlns:mc="http://schemas.openxmlformats.org/markup-compatibility/2006" xmlns:o="urn:schemas-microsoft-com:office:office" xmlns:r="http://schemas.openxmlformats.org/officeDocument/2006/relationships" xmlns:m="http://schemas.openxmlformats.org/officeDocument/2006/math" xmlns:v="urn:schemas-microsoft-com:vml" xmlns:wp14="http://schemas.microsoft.com/office/word/2010/wordprocessingDrawing" xmlns:wp="http://schemas.openxmlformats.org/drawingml/2006/wordprocessingDrawing" xmlns:w10="urn:schemas-microsoft-com:office:word" xmlns:w="http://schemas.openxmlformats.org/wordprocessingml/2006/main" xmlns:w14="http://schemas.microsoft.com/office/word/2010/wordml" xmlns:wpg="http://schemas.microsoft.com/office/word/2010/wordprocessingGroup" xmlns:wpi="http://schemas.microsoft.com/office/word/2010/wordprocessingInk" xmlns:wne="http://schemas.microsoft.com/office/word/2006/wordml" xmlns:wps="http://schemas.microsoft.com/office/word/2010/wordprocessingShape" mc:Ignorable="w14 wp14">
   <w:abstractNum w:abstractNumId="0">
     <w:nsid w:val="435553CE"/>
     <w:multiLevelType w:val="hybridMultilevel"/>
@@ -390,7 +747,7 @@
     </w:rPrDefault>
     <w:pPrDefault/>
   </w:docDefaults>
-  <w:latentStyles w:defLockedState="0" w:defUIPriority="99" w:defSemiHidden="1" w:defUnhideWhenUsed="1" w:defQFormat="0" w:count="276">
+  <w:latentStyles w:defLockedState="0" w:defUIPriority="99" w:defSemiHidden="1" w:defUnhideWhenUsed="1" w:defQFormat="0" w:count="267">
     <w:lsdException w:name="Normal" w:semiHidden="0" w:uiPriority="0" w:unhideWhenUsed="0" w:qFormat="1"/>
     <w:lsdException w:name="heading 1" w:semiHidden="0" w:uiPriority="9" w:unhideWhenUsed="0" w:qFormat="1"/>
     <w:lsdException w:name="heading 2" w:uiPriority="9" w:qFormat="1"/>
@@ -571,11 +928,49 @@
       <w:contextualSpacing/>
     </w:pPr>
   </w:style>
+  <w:style w:type="paragraph" w:styleId="BalloonText">
+    <w:name w:val="Balloon Text"/>
+    <w:basedOn w:val="Normal"/>
+    <w:link w:val="BalloonTextChar"/>
+    <w:uiPriority w:val="99"/>
+    <w:semiHidden/>
+    <w:unhideWhenUsed/>
+    <w:rsid w:val="00B93295"/>
+    <w:rPr>
+      <w:rFonts w:ascii="Tahoma" w:hAnsi="Tahoma" w:cs="Tahoma"/>
+      <w:sz w:val="16"/>
+      <w:szCs w:val="16"/>
+    </w:rPr>
+  </w:style>
+  <w:style w:type="character" w:customStyle="1" w:styleId="BalloonTextChar">
+    <w:name w:val="Balloon Text Char"/>
+    <w:basedOn w:val="DefaultParagraphFont"/>
+    <w:link w:val="BalloonText"/>
+    <w:uiPriority w:val="99"/>
+    <w:semiHidden/>
+    <w:rsid w:val="00B93295"/>
+    <w:rPr>
+      <w:rFonts w:ascii="Tahoma" w:hAnsi="Tahoma" w:cs="Tahoma"/>
+      <w:sz w:val="16"/>
+      <w:szCs w:val="16"/>
+    </w:rPr>
+  </w:style>
+  <w:style w:type="character" w:styleId="Hyperlink">
+    <w:name w:val="Hyperlink"/>
+    <w:basedOn w:val="DefaultParagraphFont"/>
+    <w:uiPriority w:val="99"/>
+    <w:unhideWhenUsed/>
+    <w:rsid w:val="00B93295"/>
+    <w:rPr>
+      <w:color w:val="0000FF" w:themeColor="hyperlink"/>
+      <w:u w:val="single"/>
+    </w:rPr>
+  </w:style>
 </w:styles>
 </file>
 
 <file path=word/stylesWithEffects.xml><?xml version="1.0" encoding="utf-8"?>
-<w:styles xmlns:wpc="http://schemas.microsoft.com/office/word/2010/wordprocessingCanvas" xmlns:mo="http://schemas.microsoft.com/office/mac/office/2008/main" xmlns:mc="http://schemas.openxmlformats.org/markup-compatibility/2006" xmlns:mv="urn:schemas-microsoft-com:mac:vml" xmlns:o="urn:schemas-microsoft-com:office:office" xmlns:r="http://schemas.openxmlformats.org/officeDocument/2006/relationships" xmlns:m="http://schemas.openxmlformats.org/officeDocument/2006/math" xmlns:v="urn:schemas-microsoft-com:vml" xmlns:wp14="http://schemas.microsoft.com/office/word/2010/wordprocessingDrawing" xmlns:wp="http://schemas.openxmlformats.org/drawingml/2006/wordprocessingDrawing" xmlns:w10="urn:schemas-microsoft-com:office:word" xmlns:w="http://schemas.openxmlformats.org/wordprocessingml/2006/main" xmlns:w14="http://schemas.microsoft.com/office/word/2010/wordml" xmlns:wpg="http://schemas.microsoft.com/office/word/2010/wordprocessingGroup" xmlns:wpi="http://schemas.microsoft.com/office/word/2010/wordprocessingInk" xmlns:wne="http://schemas.microsoft.com/office/word/2006/wordml" xmlns:wps="http://schemas.microsoft.com/office/word/2010/wordprocessingShape" mc:Ignorable="w14 wp14">
+<w:styles xmlns:wpc="http://schemas.microsoft.com/office/word/2010/wordprocessingCanvas" xmlns:mc="http://schemas.openxmlformats.org/markup-compatibility/2006" xmlns:o="urn:schemas-microsoft-com:office:office" xmlns:r="http://schemas.openxmlformats.org/officeDocument/2006/relationships" xmlns:m="http://schemas.openxmlformats.org/officeDocument/2006/math" xmlns:v="urn:schemas-microsoft-com:vml" xmlns:wp14="http://schemas.microsoft.com/office/word/2010/wordprocessingDrawing" xmlns:wp="http://schemas.openxmlformats.org/drawingml/2006/wordprocessingDrawing" xmlns:w10="urn:schemas-microsoft-com:office:word" xmlns:w="http://schemas.openxmlformats.org/wordprocessingml/2006/main" xmlns:w14="http://schemas.microsoft.com/office/word/2010/wordml" xmlns:wpg="http://schemas.microsoft.com/office/word/2010/wordprocessingGroup" xmlns:wpi="http://schemas.microsoft.com/office/word/2010/wordprocessingInk" xmlns:wne="http://schemas.microsoft.com/office/word/2006/wordml" xmlns:wps="http://schemas.microsoft.com/office/word/2010/wordprocessingShape" mc:Ignorable="w14 wp14">
   <w:docDefaults>
     <w:rPrDefault>
       <w:rPr>
@@ -587,7 +982,7 @@
     </w:rPrDefault>
     <w:pPrDefault/>
   </w:docDefaults>
-  <w:latentStyles w:defLockedState="0" w:defUIPriority="99" w:defSemiHidden="1" w:defUnhideWhenUsed="1" w:defQFormat="0" w:count="276">
+  <w:latentStyles w:defLockedState="0" w:defUIPriority="99" w:defSemiHidden="1" w:defUnhideWhenUsed="1" w:defQFormat="0" w:count="267">
     <w:lsdException w:name="Normal" w:semiHidden="0" w:uiPriority="0" w:unhideWhenUsed="0" w:qFormat="1"/>
     <w:lsdException w:name="heading 1" w:semiHidden="0" w:uiPriority="9" w:unhideWhenUsed="0" w:qFormat="1"/>
     <w:lsdException w:name="heading 2" w:uiPriority="9" w:qFormat="1"/>
@@ -767,6 +1162,44 @@
       <w:ind w:left="720"/>
       <w:contextualSpacing/>
     </w:pPr>
+  </w:style>
+  <w:style w:type="paragraph" w:styleId="BalloonText">
+    <w:name w:val="Balloon Text"/>
+    <w:basedOn w:val="Normal"/>
+    <w:link w:val="BalloonTextChar"/>
+    <w:uiPriority w:val="99"/>
+    <w:semiHidden/>
+    <w:unhideWhenUsed/>
+    <w:rsid w:val="00B93295"/>
+    <w:rPr>
+      <w:rFonts w:ascii="Tahoma" w:hAnsi="Tahoma" w:cs="Tahoma"/>
+      <w:sz w:val="16"/>
+      <w:szCs w:val="16"/>
+    </w:rPr>
+  </w:style>
+  <w:style w:type="character" w:customStyle="1" w:styleId="BalloonTextChar">
+    <w:name w:val="Balloon Text Char"/>
+    <w:basedOn w:val="DefaultParagraphFont"/>
+    <w:link w:val="BalloonText"/>
+    <w:uiPriority w:val="99"/>
+    <w:semiHidden/>
+    <w:rsid w:val="00B93295"/>
+    <w:rPr>
+      <w:rFonts w:ascii="Tahoma" w:hAnsi="Tahoma" w:cs="Tahoma"/>
+      <w:sz w:val="16"/>
+      <w:szCs w:val="16"/>
+    </w:rPr>
+  </w:style>
+  <w:style w:type="character" w:styleId="Hyperlink">
+    <w:name w:val="Hyperlink"/>
+    <w:basedOn w:val="DefaultParagraphFont"/>
+    <w:uiPriority w:val="99"/>
+    <w:unhideWhenUsed/>
+    <w:rsid w:val="00B93295"/>
+    <w:rPr>
+      <w:color w:val="0000FF" w:themeColor="hyperlink"/>
+      <w:u w:val="single"/>
+    </w:rPr>
   </w:style>
 </w:styles>
 </file>

</xml_diff>